<commit_message>
added new test file
</commit_message>
<xml_diff>
--- a/FSD - Foundations of Front-end Development/FSD - Foundations of Front-end Development - Day 2 - 24-01-2026.docx
+++ b/FSD - Foundations of Front-end Development/FSD - Foundations of Front-end Development - Day 2 - 24-01-2026.docx
@@ -1050,6 +1050,48 @@
           <w:lang w:val="en-US"/>
         </w:rPr>
       </w:pPr>
+    </w:p>
+    <w:p>
+      <w:pPr>
+        <w:rPr>
+          <w:lang w:val="en-US"/>
+        </w:rPr>
+      </w:pPr>
+      <w:r>
+        <w:rPr>
+          <w:highlight w:val="yellow"/>
+          <w:lang w:val="en-US"/>
+        </w:rPr>
+        <w:t>git clone URL</w:t>
+      </w:r>
+      <w:proofErr w:type="gramStart"/>
+      <w:r>
+        <w:rPr>
+          <w:highlight w:val="yellow"/>
+          <w:lang w:val="en-US"/>
+        </w:rPr>
+        <w:t>:</w:t>
+      </w:r>
+      <w:r>
+        <w:rPr>
+          <w:lang w:val="en-US"/>
+        </w:rPr>
+        <w:tab/>
+      </w:r>
+      <w:r>
+        <w:rPr>
+          <w:lang w:val="en-US"/>
+        </w:rPr>
+        <w:tab/>
+        <w:t>download</w:t>
+      </w:r>
+      <w:proofErr w:type="gramEnd"/>
+      <w:r>
+        <w:rPr>
+          <w:lang w:val="en-US"/>
+        </w:rPr>
+        <w:t xml:space="preserve"> public repository into local machine. </w:t>
+      </w:r>
     </w:p>
     <w:p>
       <w:pPr>

</xml_diff>